<commit_message>
Deliverable: Added highly detailed manual test cases for requirement 3
</commit_message>
<xml_diff>
--- a/manual/Manual_Test_Cases.docx
+++ b/manual/Manual_Test_Cases.docx
@@ -8,7 +8,7 @@
         <w:jc w:val="center"/>
       </w:pPr>
       <w:r>
-        <w:t xml:space="preserve">Manual Test Cases - Demo Web Shop</w:t>
+        <w:t xml:space="preserve">Detailed Manual Test Cases - Demo Web Shop</w:t>
       </w:r>
     </w:p>
     <w:p/>
@@ -38,7 +38,7 @@
                 <w:b/>
                 <w:bCs/>
               </w:rPr>
-              <w:t xml:space="preserve">Test Case ID</w:t>
+              <w:t xml:space="preserve">Test ID</w:t>
             </w:r>
           </w:p>
         </w:tc>
@@ -49,7 +49,7 @@
                 <w:b/>
                 <w:bCs/>
               </w:rPr>
-              <w:t xml:space="preserve">Description</w:t>
+              <w:t xml:space="preserve">Test Scenario</w:t>
             </w:r>
           </w:p>
         </w:tc>
@@ -60,7 +60,7 @@
                 <w:b/>
                 <w:bCs/>
               </w:rPr>
-              <w:t xml:space="preserve">Steps</w:t>
+              <w:t xml:space="preserve">Test Steps</w:t>
             </w:r>
           </w:p>
         </w:tc>
@@ -80,6 +80,10 @@
         <w:tc>
           <w:p>
             <w:r>
+              <w:rPr>
+                <w:b w:val="false"/>
+                <w:bCs w:val="false"/>
+              </w:rPr>
               <w:t xml:space="preserve">TC_001</w:t>
             </w:r>
           </w:p>
@@ -87,23 +91,42 @@
         <w:tc>
           <w:p>
             <w:r>
-              <w:t xml:space="preserve">Verify User Registration</w:t>
-            </w:r>
-          </w:p>
-        </w:tc>
-        <w:tc>
-          <w:p>
-            <w:r>
-              <w:t xml:space="preserve">1. Navigate to Register page
-2. Fill valid details
-3. Click Register</w:t>
-            </w:r>
-          </w:p>
-        </w:tc>
-        <w:tc>
-          <w:p>
-            <w:r>
-              <w:t xml:space="preserve">User should be registered successfully and redirected to success page.</w:t>
+              <w:rPr>
+                <w:b w:val="false"/>
+                <w:bCs w:val="false"/>
+              </w:rPr>
+              <w:t xml:space="preserve">Validate User Registration with Valid Data</w:t>
+            </w:r>
+          </w:p>
+        </w:tc>
+        <w:tc>
+          <w:p>
+            <w:r>
+              <w:rPr>
+                <w:b w:val="false"/>
+                <w:bCs w:val="false"/>
+              </w:rPr>
+              <w:t xml:space="preserve">1. Launch browser and go to https://demowebshop.tricentis.com
+2. Click on 'Register' link at the top right.
+3. Select Gender.
+4. Enter First Name, Last Name.
+5. Enter valid unique Email.
+6. Enter valid Password and Confirm Password.
+7. Click 'Register' button.</w:t>
+            </w:r>
+          </w:p>
+        </w:tc>
+        <w:tc>
+          <w:p>
+            <w:r>
+              <w:rPr>
+                <w:b w:val="false"/>
+                <w:bCs w:val="false"/>
+              </w:rPr>
+              <w:t xml:space="preserve">1. User should be redirected to Registration Result page.
+2. Success message 'Your registration completed' should display.
+3. 'Continue' button should be visible.
+4. User email should display in the header.</w:t>
             </w:r>
           </w:p>
         </w:tc>
@@ -112,6 +135,10 @@
         <w:tc>
           <w:p>
             <w:r>
+              <w:rPr>
+                <w:b w:val="false"/>
+                <w:bCs w:val="false"/>
+              </w:rPr>
               <w:t xml:space="preserve">TC_002</w:t>
             </w:r>
           </w:p>
@@ -119,23 +146,39 @@
         <w:tc>
           <w:p>
             <w:r>
-              <w:t xml:space="preserve">Verify User Login</w:t>
-            </w:r>
-          </w:p>
-        </w:tc>
-        <w:tc>
-          <w:p>
-            <w:r>
-              <w:t xml:space="preserve">1. Navigate to Login page
-2. Enter valid email/password
-3. Click Login</w:t>
-            </w:r>
-          </w:p>
-        </w:tc>
-        <w:tc>
-          <w:p>
-            <w:r>
-              <w:t xml:space="preserve">User should be logged in and email should display at the top.</w:t>
+              <w:rPr>
+                <w:b w:val="false"/>
+                <w:bCs w:val="false"/>
+              </w:rPr>
+              <w:t xml:space="preserve">Verify Advanced Product Search Functionality</w:t>
+            </w:r>
+          </w:p>
+        </w:tc>
+        <w:tc>
+          <w:p>
+            <w:r>
+              <w:rPr>
+                <w:b w:val="false"/>
+                <w:bCs w:val="false"/>
+              </w:rPr>
+              <w:t xml:space="preserve">1. Navigate to Home Page.
+2. Enter 'Computing' in the top search bar.
+3. Click 'Search' button.
+4. On the Search results page, check 'Advanced search'.
+5. Select a Category and click search again.</w:t>
+            </w:r>
+          </w:p>
+        </w:tc>
+        <w:tc>
+          <w:p>
+            <w:r>
+              <w:rPr>
+                <w:b w:val="false"/>
+                <w:bCs w:val="false"/>
+              </w:rPr>
+              <w:t xml:space="preserve">1. Initial search should return relevant products containing 'Computing'.
+2. Advanced search options should expand.
+3. Filtered results should accurately match the selected category.</w:t>
             </w:r>
           </w:p>
         </w:tc>
@@ -144,6 +187,10 @@
         <w:tc>
           <w:p>
             <w:r>
+              <w:rPr>
+                <w:b w:val="false"/>
+                <w:bCs w:val="false"/>
+              </w:rPr>
               <w:t xml:space="preserve">TC_003</w:t>
             </w:r>
           </w:p>
@@ -151,22 +198,39 @@
         <w:tc>
           <w:p>
             <w:r>
-              <w:t xml:space="preserve">Verify Product Search</w:t>
-            </w:r>
-          </w:p>
-        </w:tc>
-        <w:tc>
-          <w:p>
-            <w:r>
-              <w:t xml:space="preserve">1. Enter 'Laptop' in search box
-2. Click Search</w:t>
-            </w:r>
-          </w:p>
-        </w:tc>
-        <w:tc>
-          <w:p>
-            <w:r>
-              <w:t xml:space="preserve">Relevant products should be displayed in the results.</w:t>
+              <w:rPr>
+                <w:b w:val="false"/>
+                <w:bCs w:val="false"/>
+              </w:rPr>
+              <w:t xml:space="preserve">Verify 'Add to Cart' and Subtotal Calculation</w:t>
+            </w:r>
+          </w:p>
+        </w:tc>
+        <w:tc>
+          <w:p>
+            <w:r>
+              <w:rPr>
+                <w:b w:val="false"/>
+                <w:bCs w:val="false"/>
+              </w:rPr>
+              <w:t xml:space="preserve">1. Navigate to 'Books' category.
+2. Click 'Add to Cart' for 'Computing and Internet' ($10).
+3. Click 'Add to Cart' for 'Fiction' ($24).
+4. Wait for success notification for both items.
+5. Navigate to Shopping Cart page.</w:t>
+            </w:r>
+          </w:p>
+        </w:tc>
+        <w:tc>
+          <w:p>
+            <w:r>
+              <w:rPr>
+                <w:b w:val="false"/>
+                <w:bCs w:val="false"/>
+              </w:rPr>
+              <w:t xml:space="preserve">1. Items should be successfully added (Green bar notification).
+2. Shopping Cart should show exactly 2 items.
+3. Subtotal should display $34.00 (verified by sum of unit prices).</w:t>
             </w:r>
           </w:p>
         </w:tc>
@@ -175,6 +239,10 @@
         <w:tc>
           <w:p>
             <w:r>
+              <w:rPr>
+                <w:b w:val="false"/>
+                <w:bCs w:val="false"/>
+              </w:rPr>
               <w:t xml:space="preserve">TC_004</w:t>
             </w:r>
           </w:p>
@@ -182,22 +250,41 @@
         <w:tc>
           <w:p>
             <w:r>
-              <w:t xml:space="preserve">Verify Add to Wishlist</w:t>
-            </w:r>
-          </w:p>
-        </w:tc>
-        <w:tc>
-          <w:p>
-            <w:r>
-              <w:t xml:space="preserve">1. Go to a product page
-2. Click 'Add to wishlist'</w:t>
-            </w:r>
-          </w:p>
-        </w:tc>
-        <w:tc>
-          <w:p>
-            <w:r>
-              <w:t xml:space="preserve">Product should be added to wishlist and success message shown.</w:t>
+              <w:rPr>
+                <w:b w:val="false"/>
+                <w:bCs w:val="false"/>
+              </w:rPr>
+              <w:t xml:space="preserve">Validate Guest Checkout Process Flow</w:t>
+            </w:r>
+          </w:p>
+        </w:tc>
+        <w:tc>
+          <w:p>
+            <w:r>
+              <w:rPr>
+                <w:b w:val="false"/>
+                <w:bCs w:val="false"/>
+              </w:rPr>
+              <w:t xml:space="preserve">1. Add any item to cart and go to cart page.
+2. Check 'I agree with the terms of service'.
+3. Click 'Checkout'.
+4. Select 'Checkout as Guest'.
+5. Fill all Billing Address fields.
+6. Continue through Shipping, Method, and Payment steps.
+7. Click 'Confirm'.</w:t>
+            </w:r>
+          </w:p>
+        </w:tc>
+        <w:tc>
+          <w:p>
+            <w:r>
+              <w:rPr>
+                <w:b w:val="false"/>
+                <w:bCs w:val="false"/>
+              </w:rPr>
+              <w:t xml:space="preserve">1. System should allow guest checkout without account.
+2. All steps (1-6) should proceed without error.
+3. Final success page should display 'Your order has been successfully processed!'.</w:t>
             </w:r>
           </w:p>
         </w:tc>
@@ -206,6 +293,10 @@
         <w:tc>
           <w:p>
             <w:r>
+              <w:rPr>
+                <w:b w:val="false"/>
+                <w:bCs w:val="false"/>
+              </w:rPr>
               <w:t xml:space="preserve">TC_005</w:t>
             </w:r>
           </w:p>
@@ -213,24 +304,38 @@
         <w:tc>
           <w:p>
             <w:r>
-              <w:t xml:space="preserve">Verify Cart Quantity Update</w:t>
-            </w:r>
-          </w:p>
-        </w:tc>
-        <w:tc>
-          <w:p>
-            <w:r>
-              <w:t xml:space="preserve">1. Add item to cart
-2. Go to cart
-3. Change quantity
-4. Click Update</w:t>
-            </w:r>
-          </w:p>
-        </w:tc>
-        <w:tc>
-          <w:p>
-            <w:r>
-              <w:t xml:space="preserve">Cart total should be updated correctly according to the new quantity.</w:t>
+              <w:rPr>
+                <w:b w:val="false"/>
+                <w:bCs w:val="false"/>
+              </w:rPr>
+              <w:t xml:space="preserve">Verify Shopping Cart Persistence and Updates</w:t>
+            </w:r>
+          </w:p>
+        </w:tc>
+        <w:tc>
+          <w:p>
+            <w:r>
+              <w:rPr>
+                <w:b w:val="false"/>
+                <w:bCs w:val="false"/>
+              </w:rPr>
+              <w:t xml:space="preserve">1. Add a product to the cart.
+2. Go to the cart and change 'Qty' from 1 to 5.
+3. Click 'Update shopping cart'.
+4. Refresh the page.</w:t>
+            </w:r>
+          </w:p>
+        </w:tc>
+        <w:tc>
+          <w:p>
+            <w:r>
+              <w:rPr>
+                <w:b w:val="false"/>
+                <w:bCs w:val="false"/>
+              </w:rPr>
+              <w:t xml:space="preserve">1. The quantity should update to 5.
+2. The total price for the item should multiply by 5.
+3. The cart contents should persist after page refresh.</w:t>
             </w:r>
           </w:p>
         </w:tc>

</xml_diff>